<commit_message>
Shoot bombs + start on camera follow
</commit_message>
<xml_diff>
--- a/C-sharp Assignment - checkbox.docx
+++ b/C-sharp Assignment - checkbox.docx
@@ -70,21 +70,47 @@
               <w:pStyle w:val="Normal"/>
               <w:rPr>
                 <w:rFonts w:ascii="Calibri" w:hAnsi="Calibri" w:eastAsia="Calibri" w:cs="Calibri"/>
-                <w:noProof w:val="0"/>
-                <w:sz w:val="22"/>
-                <w:szCs w:val="22"/>
-                <w:lang w:val="en-US"/>
-              </w:rPr>
-            </w:pPr>
-            <w:r>
-              <w:rPr>
-                <w:rFonts w:ascii="Calibri" w:hAnsi="Calibri" w:eastAsia="Calibri" w:cs="Calibri"/>
-                <w:noProof w:val="0"/>
-                <w:sz w:val="22"/>
-                <w:szCs w:val="22"/>
-                <w:lang w:val="en-US"/>
-              </w:rPr>
-              <w:t>Only play scene is required</w:t>
+                <w:strike w:val="1"/>
+                <w:noProof w:val="0"/>
+                <w:sz w:val="22"/>
+                <w:szCs w:val="22"/>
+                <w:lang w:val="en-US"/>
+              </w:rPr>
+            </w:pPr>
+            <w:r>
+              <w:rPr>
+                <w:rFonts w:ascii="Calibri" w:hAnsi="Calibri" w:eastAsia="Calibri" w:cs="Calibri"/>
+                <w:strike w:val="1"/>
+                <w:noProof w:val="0"/>
+                <w:sz w:val="22"/>
+                <w:szCs w:val="22"/>
+                <w:lang w:val="en-US"/>
+              </w:rPr>
+              <w:t xml:space="preserve">Only play </w:t>
+            </w:r>
+            <w:proofErr w:type="gramStart"/>
+            <w:r>
+              <w:rPr>
+                <w:rFonts w:ascii="Calibri" w:hAnsi="Calibri" w:eastAsia="Calibri" w:cs="Calibri"/>
+                <w:strike w:val="1"/>
+                <w:noProof w:val="0"/>
+                <w:sz w:val="22"/>
+                <w:szCs w:val="22"/>
+                <w:lang w:val="en-US"/>
+              </w:rPr>
+              <w:t>scene is</w:t>
+            </w:r>
+            <w:proofErr w:type="gramEnd"/>
+            <w:r>
+              <w:rPr>
+                <w:rFonts w:ascii="Calibri" w:hAnsi="Calibri" w:eastAsia="Calibri" w:cs="Calibri"/>
+                <w:strike w:val="1"/>
+                <w:noProof w:val="0"/>
+                <w:sz w:val="22"/>
+                <w:szCs w:val="22"/>
+                <w:lang w:val="en-US"/>
+              </w:rPr>
+              <w:t xml:space="preserve"> required</w:t>
             </w:r>
           </w:p>
         </w:tc>
@@ -333,15 +359,17 @@
               <w:pStyle w:val="Normal"/>
               <w:rPr>
                 <w:rFonts w:ascii="Calibri" w:hAnsi="Calibri" w:eastAsia="Calibri" w:cs="Calibri"/>
-                <w:noProof w:val="0"/>
-                <w:sz w:val="22"/>
-                <w:szCs w:val="22"/>
-                <w:lang w:val="en-US"/>
-              </w:rPr>
-            </w:pPr>
-            <w:r>
-              <w:rPr>
-                <w:rFonts w:ascii="Calibri" w:hAnsi="Calibri" w:eastAsia="Calibri" w:cs="Calibri"/>
+                <w:strike w:val="1"/>
+                <w:noProof w:val="0"/>
+                <w:sz w:val="22"/>
+                <w:szCs w:val="22"/>
+                <w:lang w:val="en-US"/>
+              </w:rPr>
+            </w:pPr>
+            <w:r>
+              <w:rPr>
+                <w:rFonts w:ascii="Calibri" w:hAnsi="Calibri" w:eastAsia="Calibri" w:cs="Calibri"/>
+                <w:strike w:val="1"/>
                 <w:noProof w:val="0"/>
                 <w:sz w:val="22"/>
                 <w:szCs w:val="22"/>
@@ -585,15 +613,17 @@
               <w:pStyle w:val="Normal"/>
               <w:rPr>
                 <w:rFonts w:ascii="Calibri" w:hAnsi="Calibri" w:eastAsia="Calibri" w:cs="Calibri"/>
-                <w:noProof w:val="0"/>
-                <w:sz w:val="22"/>
-                <w:szCs w:val="22"/>
-                <w:lang w:val="en-US"/>
-              </w:rPr>
-            </w:pPr>
-            <w:r>
-              <w:rPr>
-                <w:rFonts w:ascii="Calibri" w:hAnsi="Calibri" w:eastAsia="Calibri" w:cs="Calibri"/>
+                <w:strike w:val="1"/>
+                <w:noProof w:val="0"/>
+                <w:sz w:val="22"/>
+                <w:szCs w:val="22"/>
+                <w:lang w:val="en-US"/>
+              </w:rPr>
+            </w:pPr>
+            <w:r>
+              <w:rPr>
+                <w:rFonts w:ascii="Calibri" w:hAnsi="Calibri" w:eastAsia="Calibri" w:cs="Calibri"/>
+                <w:strike w:val="1"/>
                 <w:noProof w:val="0"/>
                 <w:sz w:val="22"/>
                 <w:szCs w:val="22"/>
@@ -765,15 +795,17 @@
               <w:pStyle w:val="Normal"/>
               <w:rPr>
                 <w:rFonts w:ascii="Calibri" w:hAnsi="Calibri" w:eastAsia="Calibri" w:cs="Calibri"/>
-                <w:noProof w:val="0"/>
-                <w:sz w:val="22"/>
-                <w:szCs w:val="22"/>
-                <w:lang w:val="en-US"/>
-              </w:rPr>
-            </w:pPr>
-            <w:r>
-              <w:rPr>
-                <w:rFonts w:ascii="Calibri" w:hAnsi="Calibri" w:eastAsia="Calibri" w:cs="Calibri"/>
+                <w:strike w:val="1"/>
+                <w:noProof w:val="0"/>
+                <w:sz w:val="22"/>
+                <w:szCs w:val="22"/>
+                <w:lang w:val="en-US"/>
+              </w:rPr>
+            </w:pPr>
+            <w:r>
+              <w:rPr>
+                <w:rFonts w:ascii="Calibri" w:hAnsi="Calibri" w:eastAsia="Calibri" w:cs="Calibri"/>
+                <w:strike w:val="1"/>
                 <w:noProof w:val="0"/>
                 <w:sz w:val="22"/>
                 <w:szCs w:val="22"/>
@@ -903,15 +935,17 @@
               <w:pStyle w:val="Normal"/>
               <w:rPr>
                 <w:rFonts w:ascii="Calibri" w:hAnsi="Calibri" w:eastAsia="Calibri" w:cs="Calibri"/>
-                <w:noProof w:val="0"/>
-                <w:sz w:val="22"/>
-                <w:szCs w:val="22"/>
-                <w:lang w:val="en-US"/>
-              </w:rPr>
-            </w:pPr>
-            <w:r>
-              <w:rPr>
-                <w:rFonts w:ascii="Calibri" w:hAnsi="Calibri" w:eastAsia="Calibri" w:cs="Calibri"/>
+                <w:strike w:val="1"/>
+                <w:noProof w:val="0"/>
+                <w:sz w:val="22"/>
+                <w:szCs w:val="22"/>
+                <w:lang w:val="en-US"/>
+              </w:rPr>
+            </w:pPr>
+            <w:r>
+              <w:rPr>
+                <w:rFonts w:ascii="Calibri" w:hAnsi="Calibri" w:eastAsia="Calibri" w:cs="Calibri"/>
+                <w:strike w:val="1"/>
                 <w:noProof w:val="0"/>
                 <w:sz w:val="22"/>
                 <w:szCs w:val="22"/>
@@ -1157,6 +1191,7 @@
                 <w:noProof w:val="0"/>
                 <w:sz w:val="22"/>
                 <w:szCs w:val="22"/>
+                <w:u w:val="single"/>
                 <w:lang w:val="en-US"/>
               </w:rPr>
             </w:pPr>

</xml_diff>

<commit_message>
Healthbar + Camera Follow + TurnManager Rework
</commit_message>
<xml_diff>
--- a/C-sharp Assignment - checkbox.docx
+++ b/C-sharp Assignment - checkbox.docx
@@ -869,15 +869,17 @@
                 <w:noProof w:val="0"/>
                 <w:sz w:val="22"/>
                 <w:szCs w:val="22"/>
-                <w:lang w:val="en-US"/>
-              </w:rPr>
-            </w:pPr>
-            <w:r>
-              <w:rPr>
-                <w:rFonts w:ascii="Calibri" w:hAnsi="Calibri" w:eastAsia="Calibri" w:cs="Calibri"/>
-                <w:noProof w:val="0"/>
-                <w:sz w:val="22"/>
-                <w:szCs w:val="22"/>
+                <w:highlight w:val="yellow"/>
+                <w:lang w:val="en-US"/>
+              </w:rPr>
+            </w:pPr>
+            <w:r>
+              <w:rPr>
+                <w:rFonts w:ascii="Calibri" w:hAnsi="Calibri" w:eastAsia="Calibri" w:cs="Calibri"/>
+                <w:noProof w:val="0"/>
+                <w:sz w:val="22"/>
+                <w:szCs w:val="22"/>
+                <w:highlight w:val="yellow"/>
                 <w:lang w:val="en-US"/>
               </w:rPr>
               <w:t>Has hit points</w:t>
@@ -1188,6 +1190,7 @@
               <w:pStyle w:val="Normal"/>
               <w:rPr>
                 <w:rFonts w:ascii="Calibri" w:hAnsi="Calibri" w:eastAsia="Calibri" w:cs="Calibri"/>
+                <w:strike w:val="1"/>
                 <w:noProof w:val="0"/>
                 <w:sz w:val="22"/>
                 <w:szCs w:val="22"/>
@@ -1198,6 +1201,7 @@
             <w:r>
               <w:rPr>
                 <w:rFonts w:ascii="Calibri" w:hAnsi="Calibri" w:eastAsia="Calibri" w:cs="Calibri"/>
+                <w:strike w:val="1"/>
                 <w:noProof w:val="0"/>
                 <w:sz w:val="22"/>
                 <w:szCs w:val="22"/>
@@ -1401,15 +1405,17 @@
                 <w:noProof w:val="0"/>
                 <w:sz w:val="22"/>
                 <w:szCs w:val="22"/>
-                <w:lang w:val="en-US"/>
-              </w:rPr>
-            </w:pPr>
-            <w:r>
-              <w:rPr>
-                <w:rFonts w:ascii="Calibri" w:hAnsi="Calibri" w:eastAsia="Calibri" w:cs="Calibri"/>
-                <w:noProof w:val="0"/>
-                <w:sz w:val="22"/>
-                <w:szCs w:val="22"/>
+                <w:highlight w:val="yellow"/>
+                <w:lang w:val="en-US"/>
+              </w:rPr>
+            </w:pPr>
+            <w:r>
+              <w:rPr>
+                <w:rFonts w:ascii="Calibri" w:hAnsi="Calibri" w:eastAsia="Calibri" w:cs="Calibri"/>
+                <w:noProof w:val="0"/>
+                <w:sz w:val="22"/>
+                <w:szCs w:val="22"/>
+                <w:highlight w:val="yellow"/>
                 <w:lang w:val="en-US"/>
               </w:rPr>
               <w:t>Each worm can use a weapon to fire at the other worms</w:t>

</xml_diff>

<commit_message>
Damage + health + score
</commit_message>
<xml_diff>
--- a/C-sharp Assignment - checkbox.docx
+++ b/C-sharp Assignment - checkbox.docx
@@ -866,20 +866,20 @@
               <w:pStyle w:val="Normal"/>
               <w:rPr>
                 <w:rFonts w:ascii="Calibri" w:hAnsi="Calibri" w:eastAsia="Calibri" w:cs="Calibri"/>
-                <w:noProof w:val="0"/>
-                <w:sz w:val="22"/>
-                <w:szCs w:val="22"/>
-                <w:highlight w:val="yellow"/>
-                <w:lang w:val="en-US"/>
-              </w:rPr>
-            </w:pPr>
-            <w:r>
-              <w:rPr>
-                <w:rFonts w:ascii="Calibri" w:hAnsi="Calibri" w:eastAsia="Calibri" w:cs="Calibri"/>
-                <w:noProof w:val="0"/>
-                <w:sz w:val="22"/>
-                <w:szCs w:val="22"/>
-                <w:highlight w:val="yellow"/>
+                <w:strike w:val="1"/>
+                <w:noProof w:val="0"/>
+                <w:sz w:val="22"/>
+                <w:szCs w:val="22"/>
+                <w:lang w:val="en-US"/>
+              </w:rPr>
+            </w:pPr>
+            <w:r>
+              <w:rPr>
+                <w:rFonts w:ascii="Calibri" w:hAnsi="Calibri" w:eastAsia="Calibri" w:cs="Calibri"/>
+                <w:strike w:val="1"/>
+                <w:noProof w:val="0"/>
+                <w:sz w:val="22"/>
+                <w:szCs w:val="22"/>
                 <w:lang w:val="en-US"/>
               </w:rPr>
               <w:t>Has hit points</w:t>
@@ -1271,15 +1271,17 @@
               <w:pStyle w:val="Normal"/>
               <w:rPr>
                 <w:rFonts w:ascii="Calibri" w:hAnsi="Calibri" w:eastAsia="Calibri" w:cs="Calibri"/>
-                <w:noProof w:val="0"/>
-                <w:sz w:val="22"/>
-                <w:szCs w:val="22"/>
-                <w:lang w:val="en-US"/>
-              </w:rPr>
-            </w:pPr>
-            <w:r>
-              <w:rPr>
-                <w:rFonts w:ascii="Calibri" w:hAnsi="Calibri" w:eastAsia="Calibri" w:cs="Calibri"/>
+                <w:strike w:val="1"/>
+                <w:noProof w:val="0"/>
+                <w:sz w:val="22"/>
+                <w:szCs w:val="22"/>
+                <w:lang w:val="en-US"/>
+              </w:rPr>
+            </w:pPr>
+            <w:r>
+              <w:rPr>
+                <w:rFonts w:ascii="Calibri" w:hAnsi="Calibri" w:eastAsia="Calibri" w:cs="Calibri"/>
+                <w:strike w:val="1"/>
                 <w:noProof w:val="0"/>
                 <w:sz w:val="22"/>
                 <w:szCs w:val="22"/>
@@ -1402,20 +1404,20 @@
               <w:pStyle w:val="Normal"/>
               <w:rPr>
                 <w:rFonts w:ascii="Calibri" w:hAnsi="Calibri" w:eastAsia="Calibri" w:cs="Calibri"/>
-                <w:noProof w:val="0"/>
-                <w:sz w:val="22"/>
-                <w:szCs w:val="22"/>
-                <w:highlight w:val="yellow"/>
-                <w:lang w:val="en-US"/>
-              </w:rPr>
-            </w:pPr>
-            <w:r>
-              <w:rPr>
-                <w:rFonts w:ascii="Calibri" w:hAnsi="Calibri" w:eastAsia="Calibri" w:cs="Calibri"/>
-                <w:noProof w:val="0"/>
-                <w:sz w:val="22"/>
-                <w:szCs w:val="22"/>
-                <w:highlight w:val="yellow"/>
+                <w:strike w:val="1"/>
+                <w:noProof w:val="0"/>
+                <w:sz w:val="22"/>
+                <w:szCs w:val="22"/>
+                <w:lang w:val="en-US"/>
+              </w:rPr>
+            </w:pPr>
+            <w:r>
+              <w:rPr>
+                <w:rFonts w:ascii="Calibri" w:hAnsi="Calibri" w:eastAsia="Calibri" w:cs="Calibri"/>
+                <w:strike w:val="1"/>
+                <w:noProof w:val="0"/>
+                <w:sz w:val="22"/>
+                <w:szCs w:val="22"/>
                 <w:lang w:val="en-US"/>
               </w:rPr>
               <w:t>Each worm can use a weapon to fire at the other worms</w:t>

</xml_diff>